<commit_message>
Readme file corrected by Delphine
</commit_message>
<xml_diff>
--- a/README.docx
+++ b/README.docx
@@ -29,7 +29,62 @@
           <w:sz w:val="24"/>
           <w:szCs w:val="24"/>
         </w:rPr>
-        <w:t>Procedure to follow to run pick_app application on a mac/linux machine</w:t>
+        <w:t xml:space="preserve">Procedure to follow to run </w:t>
+      </w:r>
+      <w:r>
+        <w:rPr>
+          <w:rFonts w:ascii="Times New Roman" w:hAnsi="Times New Roman" w:cs="Times New Roman"/>
+          <w:b/>
+          <w:bCs/>
+          <w:sz w:val="24"/>
+          <w:szCs w:val="24"/>
+          <w:lang w:val="en-US"/>
+        </w:rPr>
+        <w:t>P</w:t>
+      </w:r>
+      <w:r>
+        <w:rPr>
+          <w:rFonts w:ascii="Times New Roman" w:hAnsi="Times New Roman" w:cs="Times New Roman"/>
+          <w:b/>
+          <w:bCs/>
+          <w:sz w:val="24"/>
+          <w:szCs w:val="24"/>
+        </w:rPr>
+        <w:t>ick</w:t>
+      </w:r>
+      <w:proofErr w:type="spellStart"/>
+      <w:r>
+        <w:rPr>
+          <w:rFonts w:ascii="Times New Roman" w:hAnsi="Times New Roman" w:cs="Times New Roman"/>
+          <w:b/>
+          <w:bCs/>
+          <w:sz w:val="24"/>
+          <w:szCs w:val="24"/>
+          <w:lang w:val="en-US"/>
+        </w:rPr>
+        <w:t>Crater</w:t>
+      </w:r>
+      <w:r>
+        <w:rPr>
+          <w:rFonts w:ascii="Times New Roman" w:hAnsi="Times New Roman" w:cs="Times New Roman"/>
+          <w:b/>
+          <w:bCs/>
+          <w:sz w:val="24"/>
+          <w:szCs w:val="24"/>
+          <w:lang w:val="en-US"/>
+        </w:rPr>
+        <w:t>SAR</w:t>
+      </w:r>
+      <w:proofErr w:type="spellEnd"/>
+      <w:r>
+        <w:rPr>
+          <w:rFonts w:ascii="Times New Roman" w:hAnsi="Times New Roman" w:cs="Times New Roman"/>
+          <w:b/>
+          <w:bCs/>
+          <w:sz w:val="24"/>
+          <w:szCs w:val="24"/>
+        </w:rPr>
+        <w:t xml:space="preserve"> application on a mac/linux machine</w:t>
       </w:r>
     </w:p>
     <w:p>
@@ -672,7 +727,20 @@
         <w:rPr>
           <w:rFonts w:ascii="Times New Roman" w:hAnsi="Times New Roman" w:cs="Times New Roman"/>
         </w:rPr>
-        <w:t>The application will use all the available datas to draw ellipse, profile, 3d images, simulated amplitude and the plot of picking results.</w:t>
+        <w:t>The application will use all the available data to draw ellipse</w:t>
+      </w:r>
+      <w:r>
+        <w:rPr>
+          <w:rFonts w:ascii="Times New Roman" w:hAnsi="Times New Roman" w:cs="Times New Roman"/>
+          <w:lang w:val="en-US"/>
+        </w:rPr>
+        <w:t>s</w:t>
+      </w:r>
+      <w:r>
+        <w:rPr>
+          <w:rFonts w:ascii="Times New Roman" w:hAnsi="Times New Roman" w:cs="Times New Roman"/>
+        </w:rPr>
+        <w:t>, profile, 3d images, simulated amplitude and the plot of picking results.</w:t>
       </w:r>
     </w:p>
     <w:p>
@@ -708,7 +776,20 @@
         <w:rPr>
           <w:rFonts w:ascii="Times New Roman" w:hAnsi="Times New Roman" w:cs="Times New Roman"/>
         </w:rPr>
-        <w:t>You can Enable/Disable the automatic update for each figure (excepted SAR amplitude and profile) if you want to focus on specific figure with higher reactivity.</w:t>
+        <w:t xml:space="preserve">You can Enable/Disable the automatic update for each figure (excepted SAR amplitude and profile) if you want to focus on </w:t>
+      </w:r>
+      <w:r>
+        <w:rPr>
+          <w:rFonts w:ascii="Times New Roman" w:hAnsi="Times New Roman" w:cs="Times New Roman"/>
+          <w:lang w:val="en-US"/>
+        </w:rPr>
+        <w:t xml:space="preserve">a </w:t>
+      </w:r>
+      <w:r>
+        <w:rPr>
+          <w:rFonts w:ascii="Times New Roman" w:hAnsi="Times New Roman" w:cs="Times New Roman"/>
+        </w:rPr>
+        <w:t>specific figure with higher reactivity.</w:t>
       </w:r>
     </w:p>
     <w:p>
@@ -878,7 +959,46 @@
         <w:rPr>
           <w:rFonts w:ascii="Times New Roman" w:hAnsi="Times New Roman" w:cs="Times New Roman"/>
         </w:rPr>
-        <w:t>The common usage is to pick ellipse on SAR View image, but you can also change ellipse from crater profile dragging points</w:t>
+        <w:t>The common usage is to pick ellipse</w:t>
+      </w:r>
+      <w:r>
+        <w:rPr>
+          <w:rFonts w:ascii="Times New Roman" w:hAnsi="Times New Roman" w:cs="Times New Roman"/>
+          <w:lang w:val="en-US"/>
+        </w:rPr>
+        <w:t>s</w:t>
+      </w:r>
+      <w:r>
+        <w:rPr>
+          <w:rFonts w:ascii="Times New Roman" w:hAnsi="Times New Roman" w:cs="Times New Roman"/>
+        </w:rPr>
+        <w:t xml:space="preserve"> on SAR View image, but you can also change ellipse</w:t>
+      </w:r>
+      <w:r>
+        <w:rPr>
+          <w:rFonts w:ascii="Times New Roman" w:hAnsi="Times New Roman" w:cs="Times New Roman"/>
+          <w:lang w:val="en-US"/>
+        </w:rPr>
+        <w:t>s</w:t>
+      </w:r>
+      <w:r>
+        <w:rPr>
+          <w:rFonts w:ascii="Times New Roman" w:hAnsi="Times New Roman" w:cs="Times New Roman"/>
+        </w:rPr>
+        <w:t xml:space="preserve"> from crater profile </w:t>
+      </w:r>
+      <w:r>
+        <w:rPr>
+          <w:rFonts w:ascii="Times New Roman" w:hAnsi="Times New Roman" w:cs="Times New Roman"/>
+          <w:lang w:val="en-US"/>
+        </w:rPr>
+        <w:t xml:space="preserve">by </w:t>
+      </w:r>
+      <w:r>
+        <w:rPr>
+          <w:rFonts w:ascii="Times New Roman" w:hAnsi="Times New Roman" w:cs="Times New Roman"/>
+        </w:rPr>
+        <w:t>dragging points</w:t>
       </w:r>
     </w:p>
     <w:p>
@@ -906,7 +1026,45 @@
           <w:bCs/>
           <w:u w:val="single"/>
         </w:rPr>
-        <w:t>Picking ellispe from SAR Image:</w:t>
+        <w:t>Picking ellip</w:t>
+      </w:r>
+      <w:r>
+        <w:rPr>
+          <w:rFonts w:ascii="Times New Roman" w:hAnsi="Times New Roman" w:cs="Times New Roman"/>
+          <w:b/>
+          <w:bCs/>
+          <w:u w:val="single"/>
+          <w:lang w:val="en-US"/>
+        </w:rPr>
+        <w:t>s</w:t>
+      </w:r>
+      <w:r>
+        <w:rPr>
+          <w:rFonts w:ascii="Times New Roman" w:hAnsi="Times New Roman" w:cs="Times New Roman"/>
+          <w:b/>
+          <w:bCs/>
+          <w:u w:val="single"/>
+        </w:rPr>
+        <w:t>e</w:t>
+      </w:r>
+      <w:r>
+        <w:rPr>
+          <w:rFonts w:ascii="Times New Roman" w:hAnsi="Times New Roman" w:cs="Times New Roman"/>
+          <w:b/>
+          <w:bCs/>
+          <w:u w:val="single"/>
+          <w:lang w:val="en-US"/>
+        </w:rPr>
+        <w:t>s</w:t>
+      </w:r>
+      <w:r>
+        <w:rPr>
+          <w:rFonts w:ascii="Times New Roman" w:hAnsi="Times New Roman" w:cs="Times New Roman"/>
+          <w:b/>
+          <w:bCs/>
+          <w:u w:val="single"/>
+        </w:rPr>
+        <w:t xml:space="preserve"> from SAR Image:</w:t>
       </w:r>
     </w:p>
     <w:p>
@@ -1043,8 +1201,122 @@
         <w:rPr>
           <w:rFonts w:ascii="Times New Roman" w:hAnsi="Times New Roman" w:cs="Times New Roman"/>
         </w:rPr>
-        <w:t>Some ellipse do not have south points to clic because shape is considered as follow:</w:t>
-      </w:r>
+        <w:t>Some ellipse</w:t>
+      </w:r>
+      <w:r>
+        <w:rPr>
+          <w:rFonts w:ascii="Times New Roman" w:hAnsi="Times New Roman" w:cs="Times New Roman"/>
+          <w:lang w:val="en-US"/>
+        </w:rPr>
+        <w:t>s</w:t>
+      </w:r>
+      <w:r>
+        <w:rPr>
+          <w:rFonts w:ascii="Times New Roman" w:hAnsi="Times New Roman" w:cs="Times New Roman"/>
+        </w:rPr>
+        <w:t xml:space="preserve"> do not have south points to clic because shape is considered as follow:</w:t>
+      </w:r>
+    </w:p>
+    <w:p>
+      <w:pPr>
+        <w:pStyle w:val="PlainText"/>
+        <w:numPr>
+          <w:ilvl w:val="1"/>
+          <w:numId w:val="2"/>
+        </w:numPr>
+        <w:rPr>
+          <w:rFonts w:ascii="Times New Roman" w:hAnsi="Times New Roman" w:cs="Times New Roman"/>
+        </w:rPr>
+      </w:pPr>
+      <w:r>
+        <w:rPr>
+          <w:rFonts w:ascii="Times New Roman" w:hAnsi="Times New Roman" w:cs="Times New Roman"/>
+        </w:rPr>
+        <w:t>Crater outer ring is considered centered on caldera ring</w:t>
+      </w:r>
+    </w:p>
+    <w:p>
+      <w:pPr>
+        <w:pStyle w:val="PlainText"/>
+        <w:numPr>
+          <w:ilvl w:val="1"/>
+          <w:numId w:val="2"/>
+        </w:numPr>
+        <w:rPr>
+          <w:rFonts w:ascii="Times New Roman" w:hAnsi="Times New Roman" w:cs="Times New Roman"/>
+        </w:rPr>
+      </w:pPr>
+      <w:r>
+        <w:rPr>
+          <w:rFonts w:ascii="Times New Roman" w:hAnsi="Times New Roman" w:cs="Times New Roman"/>
+        </w:rPr>
+        <w:t>Top cone is considered centered on inner crater.</w:t>
+      </w:r>
+    </w:p>
+    <w:p>
+      <w:pPr>
+        <w:pStyle w:val="PlainText"/>
+        <w:rPr>
+          <w:rFonts w:ascii="Times New Roman" w:hAnsi="Times New Roman" w:cs="Times New Roman"/>
+        </w:rPr>
+      </w:pPr>
+      <w:r>
+        <w:rPr>
+          <w:rFonts w:ascii="Times New Roman" w:hAnsi="Times New Roman" w:cs="Times New Roman"/>
+        </w:rPr>
+        <w:tab/>
+      </w:r>
+      <w:r>
+        <w:rPr>
+          <w:rFonts w:ascii="Times New Roman" w:hAnsi="Times New Roman" w:cs="Times New Roman"/>
+        </w:rPr>
+        <w:tab/>
+      </w:r>
+    </w:p>
+    <w:p>
+      <w:pPr>
+        <w:pStyle w:val="PlainText"/>
+        <w:rPr>
+          <w:rFonts w:ascii="Times New Roman" w:hAnsi="Times New Roman" w:cs="Times New Roman"/>
+        </w:rPr>
+      </w:pPr>
+      <w:r>
+        <w:rPr>
+          <w:rFonts w:ascii="Times New Roman" w:hAnsi="Times New Roman" w:cs="Times New Roman"/>
+        </w:rPr>
+        <w:tab/>
+      </w:r>
+    </w:p>
+    <w:p>
+      <w:pPr>
+        <w:pStyle w:val="PlainText"/>
+        <w:rPr>
+          <w:rFonts w:ascii="Times New Roman" w:hAnsi="Times New Roman" w:cs="Times New Roman"/>
+          <w:b/>
+          <w:bCs/>
+          <w:u w:val="single"/>
+        </w:rPr>
+      </w:pPr>
+      <w:r>
+        <w:rPr>
+          <w:rFonts w:ascii="Times New Roman" w:hAnsi="Times New Roman" w:cs="Times New Roman"/>
+          <w:b/>
+          <w:bCs/>
+          <w:u w:val="single"/>
+        </w:rPr>
+        <w:t>Picking from Profile:</w:t>
+      </w:r>
+    </w:p>
+    <w:p>
+      <w:pPr>
+        <w:pStyle w:val="PlainText"/>
+        <w:rPr>
+          <w:rFonts w:ascii="Times New Roman" w:hAnsi="Times New Roman" w:cs="Times New Roman"/>
+          <w:b/>
+          <w:bCs/>
+          <w:u w:val="single"/>
+        </w:rPr>
+      </w:pPr>
     </w:p>
     <w:p>
       <w:pPr>
@@ -1061,7 +1333,46 @@
         <w:rPr>
           <w:rFonts w:ascii="Times New Roman" w:hAnsi="Times New Roman" w:cs="Times New Roman"/>
         </w:rPr>
-        <w:t>Crater outer ring is considered centered on caldera ring</w:t>
+        <w:t>Some position</w:t>
+      </w:r>
+      <w:r>
+        <w:rPr>
+          <w:rFonts w:ascii="Times New Roman" w:hAnsi="Times New Roman" w:cs="Times New Roman"/>
+          <w:lang w:val="en-US"/>
+        </w:rPr>
+        <w:t>s</w:t>
+      </w:r>
+      <w:r>
+        <w:rPr>
+          <w:rFonts w:ascii="Times New Roman" w:hAnsi="Times New Roman" w:cs="Times New Roman"/>
+        </w:rPr>
+        <w:t xml:space="preserve"> are hard coded such as</w:t>
+      </w:r>
+      <w:r>
+        <w:rPr>
+          <w:rFonts w:ascii="Times New Roman" w:hAnsi="Times New Roman" w:cs="Times New Roman"/>
+          <w:lang w:val="en-US"/>
+        </w:rPr>
+        <w:t xml:space="preserve"> the</w:t>
+      </w:r>
+      <w:r>
+        <w:rPr>
+          <w:rFonts w:ascii="Times New Roman" w:hAnsi="Times New Roman" w:cs="Times New Roman"/>
+        </w:rPr>
+        <w:t xml:space="preserve"> altitude of </w:t>
+      </w:r>
+      <w:r>
+        <w:rPr>
+          <w:rFonts w:ascii="Times New Roman" w:hAnsi="Times New Roman" w:cs="Times New Roman"/>
+          <w:lang w:val="en-US"/>
+        </w:rPr>
+        <w:t xml:space="preserve">the </w:t>
+      </w:r>
+      <w:r>
+        <w:rPr>
+          <w:rFonts w:ascii="Times New Roman" w:hAnsi="Times New Roman" w:cs="Times New Roman"/>
+        </w:rPr>
+        <w:t>caldera.</w:t>
       </w:r>
     </w:p>
     <w:p>
@@ -1079,73 +1390,34 @@
         <w:rPr>
           <w:rFonts w:ascii="Times New Roman" w:hAnsi="Times New Roman" w:cs="Times New Roman"/>
         </w:rPr>
-        <w:t>Top cone is considered centered on inner crater.</w:t>
-      </w:r>
-    </w:p>
-    <w:p>
-      <w:pPr>
-        <w:pStyle w:val="PlainText"/>
-        <w:rPr>
-          <w:rFonts w:ascii="Times New Roman" w:hAnsi="Times New Roman" w:cs="Times New Roman"/>
-        </w:rPr>
-      </w:pPr>
-      <w:r>
-        <w:rPr>
-          <w:rFonts w:ascii="Times New Roman" w:hAnsi="Times New Roman" w:cs="Times New Roman"/>
-        </w:rPr>
-        <w:tab/>
-      </w:r>
-      <w:r>
-        <w:rPr>
-          <w:rFonts w:ascii="Times New Roman" w:hAnsi="Times New Roman" w:cs="Times New Roman"/>
-        </w:rPr>
-        <w:tab/>
-      </w:r>
-    </w:p>
-    <w:p>
-      <w:pPr>
-        <w:pStyle w:val="PlainText"/>
-        <w:rPr>
-          <w:rFonts w:ascii="Times New Roman" w:hAnsi="Times New Roman" w:cs="Times New Roman"/>
-        </w:rPr>
-      </w:pPr>
-      <w:r>
-        <w:rPr>
-          <w:rFonts w:ascii="Times New Roman" w:hAnsi="Times New Roman" w:cs="Times New Roman"/>
-        </w:rPr>
-        <w:tab/>
-      </w:r>
-    </w:p>
-    <w:p>
-      <w:pPr>
-        <w:pStyle w:val="PlainText"/>
-        <w:rPr>
-          <w:rFonts w:ascii="Times New Roman" w:hAnsi="Times New Roman" w:cs="Times New Roman"/>
-          <w:b/>
-          <w:bCs/>
-          <w:u w:val="single"/>
-        </w:rPr>
-      </w:pPr>
-      <w:r>
-        <w:rPr>
-          <w:rFonts w:ascii="Times New Roman" w:hAnsi="Times New Roman" w:cs="Times New Roman"/>
-          <w:b/>
-          <w:bCs/>
-          <w:u w:val="single"/>
-        </w:rPr>
-        <w:t>Picking from Profile:</w:t>
-      </w:r>
-    </w:p>
-    <w:p>
-      <w:pPr>
-        <w:pStyle w:val="PlainText"/>
-        <w:rPr>
-          <w:rFonts w:ascii="Times New Roman" w:hAnsi="Times New Roman" w:cs="Times New Roman"/>
-          <w:b/>
-          <w:bCs/>
-          <w:u w:val="single"/>
-        </w:rPr>
-      </w:pPr>
+        <w:t>The profile on range axis consider that all ellipse</w:t>
+      </w:r>
+      <w:r>
+        <w:rPr>
+          <w:rFonts w:ascii="Times New Roman" w:hAnsi="Times New Roman" w:cs="Times New Roman"/>
+          <w:lang w:val="en-US"/>
+        </w:rPr>
+        <w:t>s</w:t>
+      </w:r>
+      <w:r>
+        <w:rPr>
+          <w:rFonts w:ascii="Times New Roman" w:hAnsi="Times New Roman" w:cs="Times New Roman"/>
+        </w:rPr>
+        <w:t xml:space="preserve"> are centered on azimut</w:t>
+      </w:r>
+      <w:r>
+        <w:rPr>
+          <w:rFonts w:ascii="Times New Roman" w:hAnsi="Times New Roman" w:cs="Times New Roman"/>
+          <w:lang w:val="en-US"/>
+        </w:rPr>
+        <w:t>h</w:t>
+      </w:r>
+      <w:r>
+        <w:rPr>
+          <w:rFonts w:ascii="Times New Roman" w:hAnsi="Times New Roman" w:cs="Times New Roman"/>
+        </w:rPr>
+        <w:t xml:space="preserve"> axis (which is not obviously the case on SAR image ellipse view).</w:t>
+      </w:r>
     </w:p>
     <w:p>
       <w:pPr>
@@ -1162,7 +1434,14 @@
         <w:rPr>
           <w:rFonts w:ascii="Times New Roman" w:hAnsi="Times New Roman" w:cs="Times New Roman"/>
         </w:rPr>
-        <w:t>Some position are hard coded such as altitude of caldera.</w:t>
+        <w:t xml:space="preserve">You can drag and drop only empty-coloured circle, the others are hard coded (caldera altitude) or </w:t>
+      </w:r>
+      <w:r>
+        <w:rPr>
+          <w:rFonts w:ascii="Times New Roman" w:hAnsi="Times New Roman" w:cs="Times New Roman"/>
+        </w:rPr>
+        <w:tab/>
+        <w:t>directly derived from other points (inner crater derived from top Cone because crater flanc are considered vertically at that position)</w:t>
       </w:r>
     </w:p>
     <w:p>
@@ -1180,8 +1459,67 @@
         <w:rPr>
           <w:rFonts w:ascii="Times New Roman" w:hAnsi="Times New Roman" w:cs="Times New Roman"/>
         </w:rPr>
-        <w:t>The profile on range axis consider that all ellipse are centered on azimut axis (which is not obviously the case on SAR image ellipse view).</w:t>
-      </w:r>
+        <w:t>The save button to record modifications is the one in the SAR Image view.</w:t>
+      </w:r>
+    </w:p>
+    <w:p>
+      <w:pPr>
+        <w:pStyle w:val="PlainText"/>
+        <w:rPr>
+          <w:rFonts w:ascii="Times New Roman" w:hAnsi="Times New Roman" w:cs="Times New Roman"/>
+        </w:rPr>
+      </w:pPr>
+      <w:r>
+        <w:rPr>
+          <w:rFonts w:ascii="Times New Roman" w:hAnsi="Times New Roman" w:cs="Times New Roman"/>
+        </w:rPr>
+        <w:tab/>
+      </w:r>
+    </w:p>
+    <w:p>
+      <w:pPr>
+        <w:pStyle w:val="PlainText"/>
+        <w:rPr>
+          <w:rFonts w:ascii="Times New Roman" w:hAnsi="Times New Roman" w:cs="Times New Roman"/>
+        </w:rPr>
+      </w:pPr>
+      <w:r>
+        <w:rPr>
+          <w:rFonts w:ascii="Times New Roman" w:hAnsi="Times New Roman" w:cs="Times New Roman"/>
+        </w:rPr>
+        <w:tab/>
+      </w:r>
+    </w:p>
+    <w:p>
+      <w:pPr>
+        <w:pStyle w:val="PlainText"/>
+        <w:rPr>
+          <w:rFonts w:ascii="Times New Roman" w:hAnsi="Times New Roman" w:cs="Times New Roman"/>
+          <w:b/>
+          <w:bCs/>
+          <w:u w:val="single"/>
+        </w:rPr>
+      </w:pPr>
+      <w:r>
+        <w:rPr>
+          <w:rFonts w:ascii="Times New Roman" w:hAnsi="Times New Roman" w:cs="Times New Roman"/>
+          <w:b/>
+          <w:bCs/>
+          <w:u w:val="single"/>
+        </w:rPr>
+        <w:t>View3d:</w:t>
+      </w:r>
+    </w:p>
+    <w:p>
+      <w:pPr>
+        <w:pStyle w:val="PlainText"/>
+        <w:rPr>
+          <w:rFonts w:ascii="Times New Roman" w:hAnsi="Times New Roman" w:cs="Times New Roman"/>
+          <w:b/>
+          <w:bCs/>
+          <w:u w:val="single"/>
+        </w:rPr>
+      </w:pPr>
     </w:p>
     <w:p>
       <w:pPr>
@@ -1198,15 +1536,53 @@
         <w:rPr>
           <w:rFonts w:ascii="Times New Roman" w:hAnsi="Times New Roman" w:cs="Times New Roman"/>
         </w:rPr>
-        <w:t xml:space="preserve">You can drag and drop only empty-coloured circle, the others are hard coded (caldera altitude) or </w:t>
-      </w:r>
-      <w:r>
-        <w:rPr>
-          <w:rFonts w:ascii="Times New Roman" w:hAnsi="Times New Roman" w:cs="Times New Roman"/>
-        </w:rPr>
-        <w:tab/>
-        <w:t>directly derived from other points (inner crater derived from top Cone because crater flanc are considered vertically at that position)</w:t>
-      </w:r>
+        <w:t>The view3d will represent the complete shape based on ellipse position and altitude of profile.</w:t>
+      </w:r>
+    </w:p>
+    <w:p>
+      <w:pPr>
+        <w:pStyle w:val="PlainText"/>
+        <w:rPr>
+          <w:rFonts w:ascii="Times New Roman" w:hAnsi="Times New Roman" w:cs="Times New Roman"/>
+        </w:rPr>
+      </w:pPr>
+      <w:r>
+        <w:rPr>
+          <w:rFonts w:ascii="Times New Roman" w:hAnsi="Times New Roman" w:cs="Times New Roman"/>
+        </w:rPr>
+        <w:tab/>
+      </w:r>
+    </w:p>
+    <w:p>
+      <w:pPr>
+        <w:pStyle w:val="PlainText"/>
+        <w:rPr>
+          <w:rFonts w:ascii="Times New Roman" w:hAnsi="Times New Roman" w:cs="Times New Roman"/>
+          <w:b/>
+          <w:bCs/>
+          <w:u w:val="single"/>
+        </w:rPr>
+      </w:pPr>
+      <w:r>
+        <w:rPr>
+          <w:rFonts w:ascii="Times New Roman" w:hAnsi="Times New Roman" w:cs="Times New Roman"/>
+          <w:b/>
+          <w:bCs/>
+          <w:u w:val="single"/>
+        </w:rPr>
+        <w:t>Simulated amplitude:</w:t>
+      </w:r>
+    </w:p>
+    <w:p>
+      <w:pPr>
+        <w:pStyle w:val="PlainText"/>
+        <w:rPr>
+          <w:rFonts w:ascii="Times New Roman" w:hAnsi="Times New Roman" w:cs="Times New Roman"/>
+          <w:b/>
+          <w:bCs/>
+          <w:u w:val="single"/>
+        </w:rPr>
+      </w:pPr>
     </w:p>
     <w:p>
       <w:pPr>
@@ -1223,21 +1599,20 @@
         <w:rPr>
           <w:rFonts w:ascii="Times New Roman" w:hAnsi="Times New Roman" w:cs="Times New Roman"/>
         </w:rPr>
-        <w:t>The save button to record modifications is the one in the SAR Image view.</w:t>
-      </w:r>
-    </w:p>
-    <w:p>
-      <w:pPr>
-        <w:pStyle w:val="PlainText"/>
-        <w:rPr>
-          <w:rFonts w:ascii="Times New Roman" w:hAnsi="Times New Roman" w:cs="Times New Roman"/>
-        </w:rPr>
-      </w:pPr>
-      <w:r>
-        <w:rPr>
-          <w:rFonts w:ascii="Times New Roman" w:hAnsi="Times New Roman" w:cs="Times New Roman"/>
-        </w:rPr>
-        <w:tab/>
+        <w:t>The simulated amplitude will take into account only the profile, so the shift on azimut</w:t>
+      </w:r>
+      <w:r>
+        <w:rPr>
+          <w:rFonts w:ascii="Times New Roman" w:hAnsi="Times New Roman" w:cs="Times New Roman"/>
+          <w:lang w:val="fr-FR"/>
+        </w:rPr>
+        <w:t>h</w:t>
+      </w:r>
+      <w:r>
+        <w:rPr>
+          <w:rFonts w:ascii="Times New Roman" w:hAnsi="Times New Roman" w:cs="Times New Roman"/>
+        </w:rPr>
+        <w:t xml:space="preserve"> axis is lost.</w:t>
       </w:r>
     </w:p>
     <w:p>
@@ -1271,7 +1646,7 @@
           <w:bCs/>
           <w:u w:val="single"/>
         </w:rPr>
-        <w:t>View3d:</w:t>
+        <w:t>Picking results:</w:t>
       </w:r>
     </w:p>
     <w:p>
@@ -1300,53 +1675,8 @@
         <w:rPr>
           <w:rFonts w:ascii="Times New Roman" w:hAnsi="Times New Roman" w:cs="Times New Roman"/>
         </w:rPr>
-        <w:t>The view3d will represent the complete shape based on ellipse position and altitude of profile.</w:t>
-      </w:r>
-    </w:p>
-    <w:p>
-      <w:pPr>
-        <w:pStyle w:val="PlainText"/>
-        <w:rPr>
-          <w:rFonts w:ascii="Times New Roman" w:hAnsi="Times New Roman" w:cs="Times New Roman"/>
-        </w:rPr>
-      </w:pPr>
-      <w:r>
-        <w:rPr>
-          <w:rFonts w:ascii="Times New Roman" w:hAnsi="Times New Roman" w:cs="Times New Roman"/>
-        </w:rPr>
-        <w:tab/>
-      </w:r>
-    </w:p>
-    <w:p>
-      <w:pPr>
-        <w:pStyle w:val="PlainText"/>
-        <w:rPr>
-          <w:rFonts w:ascii="Times New Roman" w:hAnsi="Times New Roman" w:cs="Times New Roman"/>
-          <w:b/>
-          <w:bCs/>
-          <w:u w:val="single"/>
-        </w:rPr>
-      </w:pPr>
-      <w:r>
-        <w:rPr>
-          <w:rFonts w:ascii="Times New Roman" w:hAnsi="Times New Roman" w:cs="Times New Roman"/>
-          <w:b/>
-          <w:bCs/>
-          <w:u w:val="single"/>
-        </w:rPr>
-        <w:t>Simulated amplitude:</w:t>
-      </w:r>
-    </w:p>
-    <w:p>
-      <w:pPr>
-        <w:pStyle w:val="PlainText"/>
-        <w:rPr>
-          <w:rFonts w:ascii="Times New Roman" w:hAnsi="Times New Roman" w:cs="Times New Roman"/>
-          <w:b/>
-          <w:bCs/>
-          <w:u w:val="single"/>
-        </w:rPr>
-      </w:pPr>
+        <w:t>Evolution of ellipse size and altitude are plotted on two graphics.</w:t>
+      </w:r>
     </w:p>
     <w:p>
       <w:pPr>
@@ -1363,53 +1693,8 @@
         <w:rPr>
           <w:rFonts w:ascii="Times New Roman" w:hAnsi="Times New Roman" w:cs="Times New Roman"/>
         </w:rPr>
-        <w:t>The simulated amplitude will take into account only the profile, so the shift on azimut axis is lost.</w:t>
-      </w:r>
-    </w:p>
-    <w:p>
-      <w:pPr>
-        <w:pStyle w:val="PlainText"/>
-        <w:rPr>
-          <w:rFonts w:ascii="Times New Roman" w:hAnsi="Times New Roman" w:cs="Times New Roman"/>
-        </w:rPr>
-      </w:pPr>
-      <w:r>
-        <w:rPr>
-          <w:rFonts w:ascii="Times New Roman" w:hAnsi="Times New Roman" w:cs="Times New Roman"/>
-        </w:rPr>
-        <w:tab/>
-      </w:r>
-    </w:p>
-    <w:p>
-      <w:pPr>
-        <w:pStyle w:val="PlainText"/>
-        <w:rPr>
-          <w:rFonts w:ascii="Times New Roman" w:hAnsi="Times New Roman" w:cs="Times New Roman"/>
-          <w:b/>
-          <w:bCs/>
-          <w:u w:val="single"/>
-        </w:rPr>
-      </w:pPr>
-      <w:r>
-        <w:rPr>
-          <w:rFonts w:ascii="Times New Roman" w:hAnsi="Times New Roman" w:cs="Times New Roman"/>
-          <w:b/>
-          <w:bCs/>
-          <w:u w:val="single"/>
-        </w:rPr>
-        <w:t>Picking results:</w:t>
-      </w:r>
-    </w:p>
-    <w:p>
-      <w:pPr>
-        <w:pStyle w:val="PlainText"/>
-        <w:rPr>
-          <w:rFonts w:ascii="Times New Roman" w:hAnsi="Times New Roman" w:cs="Times New Roman"/>
-          <w:b/>
-          <w:bCs/>
-          <w:u w:val="single"/>
-        </w:rPr>
-      </w:pPr>
+        <w:t>You can resize the time axis using start/end date.</w:t>
+      </w:r>
     </w:p>
     <w:p>
       <w:pPr>
@@ -1426,42 +1711,6 @@
         <w:rPr>
           <w:rFonts w:ascii="Times New Roman" w:hAnsi="Times New Roman" w:cs="Times New Roman"/>
         </w:rPr>
-        <w:t>Evolution of ellipse size and altitude are plotted on two graphics.</w:t>
-      </w:r>
-    </w:p>
-    <w:p>
-      <w:pPr>
-        <w:pStyle w:val="PlainText"/>
-        <w:numPr>
-          <w:ilvl w:val="0"/>
-          <w:numId w:val="2"/>
-        </w:numPr>
-        <w:rPr>
-          <w:rFonts w:ascii="Times New Roman" w:hAnsi="Times New Roman" w:cs="Times New Roman"/>
-        </w:rPr>
-      </w:pPr>
-      <w:r>
-        <w:rPr>
-          <w:rFonts w:ascii="Times New Roman" w:hAnsi="Times New Roman" w:cs="Times New Roman"/>
-        </w:rPr>
-        <w:t>You can resize the time axis using start/end date.</w:t>
-      </w:r>
-    </w:p>
-    <w:p>
-      <w:pPr>
-        <w:pStyle w:val="PlainText"/>
-        <w:numPr>
-          <w:ilvl w:val="0"/>
-          <w:numId w:val="2"/>
-        </w:numPr>
-        <w:rPr>
-          <w:rFonts w:ascii="Times New Roman" w:hAnsi="Times New Roman" w:cs="Times New Roman"/>
-        </w:rPr>
-      </w:pPr>
-      <w:r>
-        <w:rPr>
-          <w:rFonts w:ascii="Times New Roman" w:hAnsi="Times New Roman" w:cs="Times New Roman"/>
-        </w:rPr>
         <w:t>A vertical dotted line will show the current SAR image selected. It will move automatically if check box 'auto' is selected.</w:t>
       </w:r>
     </w:p>
@@ -1478,6 +1727,14 @@
         </w:rPr>
         <w:tab/>
       </w:r>
+    </w:p>
+    <w:p>
+      <w:pPr>
+        <w:pStyle w:val="PlainText"/>
+        <w:rPr>
+          <w:rFonts w:ascii="Times New Roman" w:hAnsi="Times New Roman" w:cs="Times New Roman"/>
+        </w:rPr>
+      </w:pPr>
     </w:p>
     <w:p>
       <w:pPr>
@@ -1676,7 +1933,7 @@
         <w:rFonts w:ascii="Times New Roman" w:eastAsiaTheme="minorHAnsi" w:hAnsi="Times New Roman" w:cs="Times New Roman" w:hint="default"/>
       </w:rPr>
     </w:lvl>
-    <w:lvl w:ilvl="1" w:tplc="04090003" w:tentative="1">
+    <w:lvl w:ilvl="1" w:tplc="04090003">
       <w:start w:val="1"/>
       <w:numFmt w:val="bullet"/>
       <w:lvlText w:val="o"/>

</xml_diff>